<commit_message>
started a calendar tutorial
</commit_message>
<xml_diff>
--- a/time_log.docx
+++ b/time_log.docx
@@ -119,7 +119,11 @@
           <w:tcPr>
             <w:tcW w:w="1170" w:type="dxa"/>
           </w:tcPr>
-          <w:p/>
+          <w:p>
+            <w:r>
+              <w:t>0:35</w:t>
+            </w:r>
+          </w:p>
         </w:tc>
         <w:tc>
           <w:tcPr>
@@ -132,15 +136,10 @@
           </w:p>
           <w:p>
             <w:r>
-              <w:t xml:space="preserve">Created project </w:t>
-            </w:r>
-            <w:proofErr w:type="spellStart"/>
-            <w:r>
-              <w:t>github</w:t>
-            </w:r>
-            <w:proofErr w:type="spellEnd"/>
-            <w:r>
-              <w:t xml:space="preserve"> and this log file for future use. Invited professor to both board and github.</w:t>
+              <w:t>Created project github and this</w:t>
+            </w:r>
+            <w:r>
+              <w:t xml:space="preserve"> log file for future use. Attempt 1 at completing simple calendar tutorial.</w:t>
             </w:r>
             <w:bookmarkStart w:id="0" w:name="_GoBack"/>
             <w:bookmarkEnd w:id="0"/>

</xml_diff>

<commit_message>
removed calendar tutorial: incorrect
</commit_message>
<xml_diff>
--- a/time_log.docx
+++ b/time_log.docx
@@ -121,8 +121,10 @@
           </w:tcPr>
           <w:p>
             <w:r>
-              <w:t>0:35</w:t>
-            </w:r>
+              <w:t>1:45</w:t>
+            </w:r>
+            <w:bookmarkStart w:id="0" w:name="_GoBack"/>
+            <w:bookmarkEnd w:id="0"/>
           </w:p>
         </w:tc>
         <w:tc>
@@ -136,13 +138,19 @@
           </w:p>
           <w:p>
             <w:r>
-              <w:t>Created project github and this</w:t>
+              <w:t xml:space="preserve">Created project </w:t>
+            </w:r>
+            <w:proofErr w:type="spellStart"/>
+            <w:r>
+              <w:t>github</w:t>
+            </w:r>
+            <w:proofErr w:type="spellEnd"/>
+            <w:r>
+              <w:t xml:space="preserve"> and this</w:t>
             </w:r>
             <w:r>
               <w:t xml:space="preserve"> log file for future use. Attempt 1 at completing simple calendar tutorial.</w:t>
             </w:r>
-            <w:bookmarkStart w:id="0" w:name="_GoBack"/>
-            <w:bookmarkEnd w:id="0"/>
           </w:p>
         </w:tc>
       </w:tr>

</xml_diff>